<commit_message>
#Screenshots - Manual/Manuel Update
</commit_message>
<xml_diff>
--- a/docs/Abgabe/Pflichtenheft.docx
+++ b/docs/Abgabe/Pflichtenheft.docx
@@ -7513,38 +7513,8 @@
           <w:sz w:val="24"/>
           <w:szCs w:val="24"/>
         </w:rPr>
-        <w:t>Die Anmeldeseite ist die Standardseite und öffentlich zugänglich.</w:t>
-      </w:r>
-    </w:p>
-    <w:p>
-      <w:pPr>
-        <w:pStyle w:val="KeinLeerraum"/>
-        <w:jc w:val="both"/>
-        <w:rPr>
-          <w:rFonts w:ascii="Arial" w:hAnsi="Arial" w:cs="Arial"/>
-          <w:sz w:val="24"/>
-          <w:szCs w:val="24"/>
-        </w:rPr>
-      </w:pPr>
-    </w:p>
-    <w:p>
-      <w:pPr>
-        <w:pStyle w:val="KeinLeerraum"/>
-        <w:jc w:val="both"/>
-        <w:rPr>
-          <w:rFonts w:ascii="Arial" w:hAnsi="Arial" w:cs="Arial"/>
-          <w:sz w:val="24"/>
-          <w:szCs w:val="24"/>
-        </w:rPr>
-      </w:pPr>
-      <w:r>
-        <w:rPr>
-          <w:rFonts w:ascii="Arial" w:hAnsi="Arial" w:cs="Arial"/>
-          <w:sz w:val="24"/>
-          <w:szCs w:val="24"/>
-        </w:rPr>
         <w:pict>
-          <v:shape id="_x0000_i1037" type="#_x0000_t75" style="width:453pt;height:351pt">
+          <v:shape id="_x0000_i1026" type="#_x0000_t75" style="width:453pt;height:351pt">
             <v:imagedata r:id="rId8" o:title=""/>
           </v:shape>
         </w:pict>
@@ -7560,6 +7530,14 @@
           <w:szCs w:val="24"/>
         </w:rPr>
       </w:pPr>
+      <w:r>
+        <w:rPr>
+          <w:rFonts w:ascii="Arial" w:hAnsi="Arial" w:cs="Arial"/>
+          <w:sz w:val="24"/>
+          <w:szCs w:val="24"/>
+        </w:rPr>
+        <w:t>Abb. 1: Anmeldeseite</w:t>
+      </w:r>
     </w:p>
     <w:p>
       <w:pPr>
@@ -7686,6 +7664,14 @@
           <w:szCs w:val="24"/>
         </w:rPr>
       </w:pPr>
+      <w:r>
+        <w:rPr>
+          <w:rFonts w:ascii="Arial" w:hAnsi="Arial" w:cs="Arial"/>
+          <w:sz w:val="24"/>
+          <w:szCs w:val="24"/>
+        </w:rPr>
+        <w:t>Abb. 2: Registrierung</w:t>
+      </w:r>
     </w:p>
     <w:p>
       <w:pPr>
@@ -8010,6 +7996,14 @@
           <w:szCs w:val="24"/>
         </w:rPr>
       </w:pPr>
+      <w:r>
+        <w:rPr>
+          <w:rFonts w:ascii="Arial" w:hAnsi="Arial" w:cs="Arial"/>
+          <w:sz w:val="24"/>
+          <w:szCs w:val="24"/>
+        </w:rPr>
+        <w:t>Abb. 3: Terminliste</w:t>
+      </w:r>
     </w:p>
     <w:p>
       <w:pPr>
@@ -8323,6 +8317,14 @@
           <w:szCs w:val="24"/>
         </w:rPr>
       </w:pPr>
+      <w:r>
+        <w:rPr>
+          <w:rFonts w:ascii="Arial" w:hAnsi="Arial" w:cs="Arial"/>
+          <w:sz w:val="24"/>
+          <w:szCs w:val="24"/>
+        </w:rPr>
+        <w:t>Abb. 4: Lehrersuche</w:t>
+      </w:r>
     </w:p>
     <w:p>
       <w:pPr>
@@ -8616,6 +8618,14 @@
           <w:szCs w:val="24"/>
         </w:rPr>
       </w:pPr>
+      <w:r>
+        <w:rPr>
+          <w:rFonts w:ascii="Arial" w:hAnsi="Arial" w:cs="Arial"/>
+          <w:sz w:val="24"/>
+          <w:szCs w:val="24"/>
+        </w:rPr>
+        <w:t>Abb. 5: Zeitplan</w:t>
+      </w:r>
     </w:p>
     <w:p>
       <w:pPr>
@@ -8786,6 +8796,25 @@
           <w:szCs w:val="24"/>
         </w:rPr>
       </w:pPr>
+      <w:r>
+        <w:rPr>
+          <w:rFonts w:ascii="Arial" w:hAnsi="Arial" w:cs="Arial"/>
+          <w:sz w:val="24"/>
+          <w:szCs w:val="24"/>
+        </w:rPr>
+        <w:t>Abb. 6: Benutzerverwaltung (1. Teil)</w:t>
+      </w:r>
+    </w:p>
+    <w:p>
+      <w:pPr>
+        <w:pStyle w:val="KeinLeerraum"/>
+        <w:jc w:val="both"/>
+        <w:rPr>
+          <w:rFonts w:ascii="Arial" w:hAnsi="Arial" w:cs="Arial"/>
+          <w:sz w:val="24"/>
+          <w:szCs w:val="24"/>
+        </w:rPr>
+      </w:pPr>
     </w:p>
     <w:p>
       <w:pPr>
@@ -8820,6 +8849,14 @@
           <w:szCs w:val="24"/>
         </w:rPr>
       </w:pPr>
+      <w:r>
+        <w:rPr>
+          <w:rFonts w:ascii="Arial" w:hAnsi="Arial" w:cs="Arial"/>
+          <w:sz w:val="24"/>
+          <w:szCs w:val="24"/>
+        </w:rPr>
+        <w:t>Abb. 7: Benutzerverwaltung (2.Teil)</w:t>
+      </w:r>
     </w:p>
     <w:p>
       <w:pPr>
@@ -9086,6 +9123,14 @@
           <w:szCs w:val="24"/>
         </w:rPr>
       </w:pPr>
+      <w:r>
+        <w:rPr>
+          <w:rFonts w:ascii="Arial" w:hAnsi="Arial" w:cs="Arial"/>
+          <w:sz w:val="24"/>
+          <w:szCs w:val="24"/>
+        </w:rPr>
+        <w:t>Abb. 8: UML-Anwendungsfalldiagramm</w:t>
+      </w:r>
     </w:p>
     <w:p>
       <w:pPr>
@@ -9328,7 +9373,7 @@
           <w:szCs w:val="24"/>
         </w:rPr>
         <w:pict>
-          <v:shape id="_x0000_i1039" type="#_x0000_t75" style="width:453.75pt;height:375pt">
+          <v:shape id="_x0000_i1034" type="#_x0000_t75" style="width:453.75pt;height:375pt">
             <v:imagedata r:id="rId16" o:title=""/>
           </v:shape>
         </w:pict>
@@ -9344,6 +9389,25 @@
           <w:szCs w:val="24"/>
         </w:rPr>
       </w:pPr>
+      <w:r>
+        <w:rPr>
+          <w:rFonts w:ascii="Arial" w:hAnsi="Arial" w:cs="Arial"/>
+          <w:sz w:val="24"/>
+          <w:szCs w:val="24"/>
+        </w:rPr>
+        <w:t>Abb. 9: Datenbankstruktur</w:t>
+      </w:r>
+    </w:p>
+    <w:p>
+      <w:pPr>
+        <w:pStyle w:val="KeinLeerraum"/>
+        <w:jc w:val="both"/>
+        <w:rPr>
+          <w:rFonts w:ascii="Arial" w:hAnsi="Arial" w:cs="Arial"/>
+          <w:sz w:val="24"/>
+          <w:szCs w:val="24"/>
+        </w:rPr>
+      </w:pPr>
     </w:p>
     <w:p>
       <w:pPr>
@@ -9493,17 +9557,6 @@
           <w:szCs w:val="24"/>
         </w:rPr>
       </w:pPr>
-    </w:p>
-    <w:p>
-      <w:pPr>
-        <w:pStyle w:val="KeinLeerraum"/>
-        <w:jc w:val="both"/>
-        <w:rPr>
-          <w:rFonts w:ascii="Arial" w:hAnsi="Arial" w:cs="Arial"/>
-          <w:sz w:val="24"/>
-          <w:szCs w:val="24"/>
-        </w:rPr>
-      </w:pPr>
       <w:r>
         <w:rPr>
           <w:rFonts w:ascii="Arial" w:hAnsi="Arial" w:cs="Arial"/>
@@ -9990,6 +10043,14 @@
           <w:szCs w:val="24"/>
         </w:rPr>
         <w:t>Im folgendem Diagramm sind die Meilensteine mit MS abkürzt.</w:t>
+      </w:r>
+      <w:r>
+        <w:rPr>
+          <w:rFonts w:ascii="Arial" w:hAnsi="Arial" w:cs="Arial"/>
+          <w:sz w:val="24"/>
+          <w:szCs w:val="24"/>
+        </w:rPr>
+        <w:t xml:space="preserve"> (Abb. 10: GANTT Diagramm)</w:t>
       </w:r>
     </w:p>
     <w:p>
@@ -10915,7 +10976,7 @@
         <w:rStyle w:val="Seitenzahl"/>
         <w:noProof/>
       </w:rPr>
-      <w:t>14</w:t>
+      <w:t>17</w:t>
     </w:r>
     <w:r>
       <w:rPr>

</xml_diff>

<commit_message>
#Update Anleitung und Screens
</commit_message>
<xml_diff>
--- a/docs/Abgabe/Pflichtenheft.docx
+++ b/docs/Abgabe/Pflichtenheft.docx
@@ -9192,7 +9192,7 @@
           <w:szCs w:val="24"/>
         </w:rPr>
         <w:pict>
-          <v:shape id="_x0000_i1037" type="#_x0000_t75" style="width:453pt;height:376.5pt">
+          <v:shape id="_x0000_i1034" type="#_x0000_t75" style="width:453pt;height:376.5pt">
             <v:imagedata r:id="rId16" o:title=""/>
           </v:shape>
         </w:pict>
@@ -10812,7 +10812,7 @@
         <w:rStyle w:val="Seitenzahl"/>
         <w:noProof/>
       </w:rPr>
-      <w:t>15</w:t>
+      <w:t>1</w:t>
     </w:r>
     <w:r>
       <w:rPr>

</xml_diff>